<commit_message>
Remove RA freehand polygon
</commit_message>
<xml_diff>
--- a/Documentation/RIF_architecture.docx
+++ b/Documentation/RIF_architecture.docx
@@ -3,6 +3,8 @@
 <w:document xmlns:wpc="http://schemas.microsoft.com/office/word/2010/wordprocessingCanvas" xmlns:cx="http://schemas.microsoft.com/office/drawing/2014/chartex" xmlns:cx1="http://schemas.microsoft.com/office/drawing/2015/9/8/chartex" xmlns:cx2="http://schemas.microsoft.com/office/drawing/2015/10/21/chartex" xmlns:cx3="http://schemas.microsoft.com/office/drawing/2016/5/9/chartex" xmlns:cx4="http://schemas.microsoft.com/office/drawing/2016/5/10/chartex" xmlns:cx5="http://schemas.microsoft.com/office/drawing/2016/5/11/chartex" xmlns:cx6="http://schemas.microsoft.com/office/drawing/2016/5/12/chartex" xmlns:cx7="http://schemas.microsoft.com/office/drawing/2016/5/13/chartex" xmlns:cx8="http://schemas.microsoft.com/office/drawing/2016/5/14/chartex" xmlns:mc="http://schemas.openxmlformats.org/markup-compatibility/2006" xmlns:aink="http://schemas.microsoft.com/office/drawing/2016/ink" xmlns:am3d="http://schemas.microsoft.com/office/drawing/2017/model3d" xmlns:o="urn:schemas-microsoft-com:office:office" xmlns:r="http://schemas.openxmlformats.org/officeDocument/2006/relationships" xmlns:m="http://schemas.openxmlformats.org/officeDocument/2006/math" xmlns:v="urn:schemas-microsoft-com:vml" xmlns:wp14="http://schemas.microsoft.com/office/word/2010/wordprocessingDrawing" xmlns:wp="http://schemas.openxmlformats.org/drawingml/2006/wordprocessingDrawing" xmlns:w10="urn:schemas-microsoft-com:office:word" xmlns:w="http://schemas.openxmlformats.org/wordprocessingml/2006/main" xmlns:w14="http://schemas.microsoft.com/office/word/2010/wordml" xmlns:w15="http://schemas.microsoft.com/office/word/2012/wordml" xmlns:w16cid="http://schemas.microsoft.com/office/word/2016/wordml/cid" xmlns:w16se="http://schemas.microsoft.com/office/word/2015/wordml/symex" xmlns:wpg="http://schemas.microsoft.com/office/word/2010/wordprocessingGroup" xmlns:wpi="http://schemas.microsoft.com/office/word/2010/wordprocessingInk" xmlns:wne="http://schemas.microsoft.com/office/word/2006/wordml" xmlns:wps="http://schemas.microsoft.com/office/word/2010/wordprocessingShape" mc:Ignorable="w14 w15 w16se w16cid wp14">
   <w:body>
     <w:p>
+      <w:bookmarkStart w:id="0" w:name="_GoBack"/>
+      <w:bookmarkEnd w:id="0"/>
       <w:r>
         <w:rPr>
           <w:noProof/>
@@ -10,587 +12,16 @@
         <mc:AlternateContent>
           <mc:Choice Requires="wps">
             <w:drawing>
-              <wp:anchor distT="0" distB="0" distL="114300" distR="114300" simplePos="0" relativeHeight="251667456" behindDoc="0" locked="0" layoutInCell="1" allowOverlap="1" wp14:anchorId="28A8D24B" wp14:editId="3D23677D">
+              <wp:anchor distT="0" distB="0" distL="114300" distR="114300" simplePos="0" relativeHeight="251663360" behindDoc="0" locked="0" layoutInCell="1" allowOverlap="1" wp14:anchorId="60B6B51C" wp14:editId="2874D49F">
                 <wp:simplePos x="0" y="0"/>
                 <wp:positionH relativeFrom="column">
-                  <wp:posOffset>4010025</wp:posOffset>
-                </wp:positionH>
-                <wp:positionV relativeFrom="paragraph">
-                  <wp:posOffset>3657600</wp:posOffset>
-                </wp:positionV>
-                <wp:extent cx="1790700" cy="1190625"/>
-                <wp:effectExtent l="0" t="0" r="38100" b="28575"/>
-                <wp:wrapNone/>
-                <wp:docPr id="19" name="Callout: Right Arrow 19"/>
-                <wp:cNvGraphicFramePr/>
-                <a:graphic xmlns:a="http://schemas.openxmlformats.org/drawingml/2006/main">
-                  <a:graphicData uri="http://schemas.microsoft.com/office/word/2010/wordprocessingShape">
-                    <wps:wsp>
-                      <wps:cNvSpPr/>
-                      <wps:spPr>
-                        <a:xfrm>
-                          <a:off x="0" y="0"/>
-                          <a:ext cx="1790700" cy="1190625"/>
-                        </a:xfrm>
-                        <a:prstGeom prst="rightArrowCallout">
-                          <a:avLst/>
-                        </a:prstGeom>
-                      </wps:spPr>
-                      <wps:style>
-                        <a:lnRef idx="2">
-                          <a:schemeClr val="accent1">
-                            <a:shade val="50000"/>
-                          </a:schemeClr>
-                        </a:lnRef>
-                        <a:fillRef idx="1">
-                          <a:schemeClr val="accent1"/>
-                        </a:fillRef>
-                        <a:effectRef idx="0">
-                          <a:schemeClr val="accent1"/>
-                        </a:effectRef>
-                        <a:fontRef idx="minor">
-                          <a:schemeClr val="lt1"/>
-                        </a:fontRef>
-                      </wps:style>
-                      <wps:txbx>
-                        <w:txbxContent>
-                          <w:p>
-                            <w:pPr>
-                              <w:jc w:val="center"/>
-                              <w:rPr>
-                                <w:sz w:val="28"/>
-                                <w:szCs w:val="28"/>
-                              </w:rPr>
-                            </w:pPr>
-                            <w:r>
-                              <w:rPr>
-                                <w:sz w:val="28"/>
-                                <w:szCs w:val="28"/>
-                              </w:rPr>
-                              <w:t xml:space="preserve">RIF and taxonomy web services </w:t>
-                            </w:r>
-                          </w:p>
-                        </w:txbxContent>
-                      </wps:txbx>
-                      <wps:bodyPr rot="0" spcFirstLastPara="0" vertOverflow="overflow" horzOverflow="overflow" vert="horz" wrap="square" lIns="91440" tIns="45720" rIns="91440" bIns="45720" numCol="1" spcCol="0" rtlCol="0" fromWordArt="0" anchor="ctr" anchorCtr="0" forceAA="0" compatLnSpc="1">
-                        <a:prstTxWarp prst="textNoShape">
-                          <a:avLst/>
-                        </a:prstTxWarp>
-                        <a:noAutofit/>
-                      </wps:bodyPr>
-                    </wps:wsp>
-                  </a:graphicData>
-                </a:graphic>
-                <wp14:sizeRelH relativeFrom="margin">
-                  <wp14:pctWidth>0</wp14:pctWidth>
-                </wp14:sizeRelH>
-                <wp14:sizeRelV relativeFrom="margin">
-                  <wp14:pctHeight>0</wp14:pctHeight>
-                </wp14:sizeRelV>
-              </wp:anchor>
-            </w:drawing>
-          </mc:Choice>
-          <mc:Fallback>
-            <w:pict>
-              <v:shapetype w14:anchorId="28A8D24B" id="_x0000_t78" coordsize="21600,21600" o:spt="78" adj="14400,5400,18000,8100" path="m,l,21600@0,21600@0@5@2@5@2@4,21600,10800@2@1@2@3@0@3@0,xe">
-                <v:stroke joinstyle="miter"/>
-                <v:formulas>
-                  <v:f eqn="val #0"/>
-                  <v:f eqn="val #1"/>
-                  <v:f eqn="val #2"/>
-                  <v:f eqn="val #3"/>
-                  <v:f eqn="sum 21600 0 #1"/>
-                  <v:f eqn="sum 21600 0 #3"/>
-                  <v:f eqn="prod #0 1 2"/>
-                </v:formulas>
-                <v:path o:connecttype="custom" o:connectlocs="@6,0;0,10800;@6,21600;21600,10800" o:connectangles="270,180,90,0" textboxrect="0,0,@0,21600"/>
-                <v:handles>
-                  <v:h position="#0,topLeft" xrange="0,@2"/>
-                  <v:h position="bottomRight,#1" yrange="0,@3"/>
-                  <v:h position="#2,#3" xrange="@0,21600" yrange="@1,10800"/>
-                </v:handles>
-              </v:shapetype>
-              <v:shape id="Callout: Right Arrow 19" o:spid="_x0000_s1026" type="#_x0000_t78" style="position:absolute;margin-left:315.75pt;margin-top:4in;width:141pt;height:93.75pt;z-index:251667456;visibility:visible;mso-wrap-style:square;mso-width-percent:0;mso-height-percent:0;mso-wrap-distance-left:9pt;mso-wrap-distance-top:0;mso-wrap-distance-right:9pt;mso-wrap-distance-bottom:0;mso-position-horizontal:absolute;mso-position-horizontal-relative:text;mso-position-vertical:absolute;mso-position-vertical-relative:text;mso-width-percent:0;mso-height-percent:0;mso-width-relative:margin;mso-height-relative:margin;v-text-anchor:middle" o:gfxdata="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" adj="14035,,18010" fillcolor="#4472c4 [3204]" strokecolor="#1f3763 [1604]" strokeweight="1pt">
-                <v:textbox>
-                  <w:txbxContent>
-                    <w:p>
-                      <w:pPr>
-                        <w:jc w:val="center"/>
-                        <w:rPr>
-                          <w:sz w:val="28"/>
-                          <w:szCs w:val="28"/>
-                        </w:rPr>
-                      </w:pPr>
-                      <w:r>
-                        <w:rPr>
-                          <w:sz w:val="28"/>
-                          <w:szCs w:val="28"/>
-                        </w:rPr>
-                        <w:t xml:space="preserve">RIF and taxonomy web services </w:t>
-                      </w:r>
-                    </w:p>
-                  </w:txbxContent>
-                </v:textbox>
-              </v:shape>
-            </w:pict>
-          </mc:Fallback>
-        </mc:AlternateContent>
-      </w:r>
-      <w:r>
-        <w:rPr>
-          <w:noProof/>
-        </w:rPr>
-        <mc:AlternateContent>
-          <mc:Choice Requires="wps">
-            <w:drawing>
-              <wp:anchor distT="0" distB="0" distL="114300" distR="114300" simplePos="0" relativeHeight="251664384" behindDoc="0" locked="0" layoutInCell="1" allowOverlap="1" wp14:anchorId="7EF1EB4A" wp14:editId="493CC18F">
-                <wp:simplePos x="0" y="0"/>
-                <wp:positionH relativeFrom="margin">
-                  <wp:posOffset>7086600</wp:posOffset>
-                </wp:positionH>
-                <wp:positionV relativeFrom="paragraph">
-                  <wp:posOffset>1866900</wp:posOffset>
-                </wp:positionV>
-                <wp:extent cx="1771650" cy="4476750"/>
-                <wp:effectExtent l="0" t="0" r="19050" b="19050"/>
-                <wp:wrapNone/>
-                <wp:docPr id="6" name="Flowchart: Magnetic Disk 6"/>
-                <wp:cNvGraphicFramePr/>
-                <a:graphic xmlns:a="http://schemas.openxmlformats.org/drawingml/2006/main">
-                  <a:graphicData uri="http://schemas.microsoft.com/office/word/2010/wordprocessingShape">
-                    <wps:wsp>
-                      <wps:cNvSpPr/>
-                      <wps:spPr>
-                        <a:xfrm>
-                          <a:off x="0" y="0"/>
-                          <a:ext cx="1771650" cy="4476750"/>
-                        </a:xfrm>
-                        <a:prstGeom prst="flowChartMagneticDisk">
-                          <a:avLst/>
-                        </a:prstGeom>
-                      </wps:spPr>
-                      <wps:style>
-                        <a:lnRef idx="2">
-                          <a:schemeClr val="accent1">
-                            <a:shade val="50000"/>
-                          </a:schemeClr>
-                        </a:lnRef>
-                        <a:fillRef idx="1">
-                          <a:schemeClr val="accent1"/>
-                        </a:fillRef>
-                        <a:effectRef idx="0">
-                          <a:schemeClr val="accent1"/>
-                        </a:effectRef>
-                        <a:fontRef idx="minor">
-                          <a:schemeClr val="lt1"/>
-                        </a:fontRef>
-                      </wps:style>
-                      <wps:txbx>
-                        <w:txbxContent>
-                          <w:p>
-                            <w:pPr>
-                              <w:jc w:val="center"/>
-                              <w:rPr>
-                                <w:sz w:val="28"/>
-                                <w:szCs w:val="28"/>
-                              </w:rPr>
-                            </w:pPr>
-                            <w:r>
-                              <w:rPr>
-                                <w:sz w:val="28"/>
-                                <w:szCs w:val="28"/>
-                              </w:rPr>
-                              <w:t>PostgreSQL/PostGIS 9.3+; 10</w:t>
-                            </w:r>
-                          </w:p>
-                          <w:p>
-                            <w:pPr>
-                              <w:jc w:val="center"/>
-                              <w:rPr>
-                                <w:sz w:val="28"/>
-                                <w:szCs w:val="28"/>
-                              </w:rPr>
-                            </w:pPr>
-                            <w:r>
-                              <w:rPr>
-                                <w:sz w:val="28"/>
-                                <w:szCs w:val="28"/>
-                              </w:rPr>
-                              <w:t>SQL Server 2012; 2016 recommended</w:t>
-                            </w:r>
-                          </w:p>
-                        </w:txbxContent>
-                      </wps:txbx>
-                      <wps:bodyPr rot="0" spcFirstLastPara="0" vertOverflow="overflow" horzOverflow="overflow" vert="horz" wrap="square" lIns="91440" tIns="45720" rIns="91440" bIns="45720" numCol="1" spcCol="0" rtlCol="0" fromWordArt="0" anchor="ctr" anchorCtr="0" forceAA="0" compatLnSpc="1">
-                        <a:prstTxWarp prst="textNoShape">
-                          <a:avLst/>
-                        </a:prstTxWarp>
-                        <a:noAutofit/>
-                      </wps:bodyPr>
-                    </wps:wsp>
-                  </a:graphicData>
-                </a:graphic>
-                <wp14:sizeRelH relativeFrom="margin">
-                  <wp14:pctWidth>0</wp14:pctWidth>
-                </wp14:sizeRelH>
-                <wp14:sizeRelV relativeFrom="margin">
-                  <wp14:pctHeight>0</wp14:pctHeight>
-                </wp14:sizeRelV>
-              </wp:anchor>
-            </w:drawing>
-          </mc:Choice>
-          <mc:Fallback>
-            <w:pict>
-              <v:shapetype w14:anchorId="7EF1EB4A" id="_x0000_t132" coordsize="21600,21600" o:spt="132" path="m10800,qx,3391l,18209qy10800,21600,21600,18209l21600,3391qy10800,xem,3391nfqy10800,6782,21600,3391e">
-                <v:path o:extrusionok="f" gradientshapeok="t" o:connecttype="custom" o:connectlocs="10800,6782;10800,0;0,10800;10800,21600;21600,10800" o:connectangles="270,270,180,90,0" textboxrect="0,6782,21600,18209"/>
-              </v:shapetype>
-              <v:shape id="Flowchart: Magnetic Disk 6" o:spid="_x0000_s1027" type="#_x0000_t132" style="position:absolute;margin-left:558pt;margin-top:147pt;width:139.5pt;height:352.5pt;z-index:251664384;visibility:visible;mso-wrap-style:square;mso-width-percent:0;mso-height-percent:0;mso-wrap-distance-left:9pt;mso-wrap-distance-top:0;mso-wrap-distance-right:9pt;mso-wrap-distance-bottom:0;mso-position-horizontal:absolute;mso-position-horizontal-relative:margin;mso-position-vertical:absolute;mso-position-vertical-relative:text;mso-width-percent:0;mso-height-percent:0;mso-width-relative:margin;mso-height-relative:margin;v-text-anchor:middle" o:gfxdata="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" fillcolor="#4472c4 [3204]" strokecolor="#1f3763 [1604]" strokeweight="1pt">
-                <v:stroke joinstyle="miter"/>
-                <v:textbox>
-                  <w:txbxContent>
-                    <w:p>
-                      <w:pPr>
-                        <w:jc w:val="center"/>
-                        <w:rPr>
-                          <w:sz w:val="28"/>
-                          <w:szCs w:val="28"/>
-                        </w:rPr>
-                      </w:pPr>
-                      <w:r>
-                        <w:rPr>
-                          <w:sz w:val="28"/>
-                          <w:szCs w:val="28"/>
-                        </w:rPr>
-                        <w:t>PostgreSQL/PostGIS 9.3+; 10</w:t>
-                      </w:r>
-                    </w:p>
-                    <w:p>
-                      <w:pPr>
-                        <w:jc w:val="center"/>
-                        <w:rPr>
-                          <w:sz w:val="28"/>
-                          <w:szCs w:val="28"/>
-                        </w:rPr>
-                      </w:pPr>
-                      <w:r>
-                        <w:rPr>
-                          <w:sz w:val="28"/>
-                          <w:szCs w:val="28"/>
-                        </w:rPr>
-                        <w:t>SQL Server 2012; 2016 recommended</w:t>
-                      </w:r>
-                    </w:p>
-                  </w:txbxContent>
-                </v:textbox>
-                <w10:wrap anchorx="margin"/>
-              </v:shape>
-            </w:pict>
-          </mc:Fallback>
-        </mc:AlternateContent>
-      </w:r>
-      <w:r>
-        <w:rPr>
-          <w:noProof/>
-        </w:rPr>
-        <mc:AlternateContent>
-          <mc:Choice Requires="wps">
-            <w:drawing>
-              <wp:anchor distT="0" distB="0" distL="114300" distR="114300" simplePos="0" relativeHeight="251666432" behindDoc="0" locked="0" layoutInCell="1" allowOverlap="1" wp14:anchorId="70D97969" wp14:editId="003D091D">
-                <wp:simplePos x="0" y="0"/>
-                <wp:positionH relativeFrom="column">
-                  <wp:posOffset>5219700</wp:posOffset>
-                </wp:positionH>
-                <wp:positionV relativeFrom="paragraph">
-                  <wp:posOffset>1543050</wp:posOffset>
-                </wp:positionV>
-                <wp:extent cx="1289050" cy="1123950"/>
-                <wp:effectExtent l="0" t="0" r="25400" b="19050"/>
-                <wp:wrapNone/>
-                <wp:docPr id="18" name="Flowchart: Multidocument 18"/>
-                <wp:cNvGraphicFramePr/>
-                <a:graphic xmlns:a="http://schemas.openxmlformats.org/drawingml/2006/main">
-                  <a:graphicData uri="http://schemas.microsoft.com/office/word/2010/wordprocessingShape">
-                    <wps:wsp>
-                      <wps:cNvSpPr/>
-                      <wps:spPr>
-                        <a:xfrm>
-                          <a:off x="0" y="0"/>
-                          <a:ext cx="1289050" cy="1123950"/>
-                        </a:xfrm>
-                        <a:prstGeom prst="flowChartMultidocument">
-                          <a:avLst/>
-                        </a:prstGeom>
-                      </wps:spPr>
-                      <wps:style>
-                        <a:lnRef idx="2">
-                          <a:schemeClr val="accent1">
-                            <a:shade val="50000"/>
-                          </a:schemeClr>
-                        </a:lnRef>
-                        <a:fillRef idx="1">
-                          <a:schemeClr val="accent1"/>
-                        </a:fillRef>
-                        <a:effectRef idx="0">
-                          <a:schemeClr val="accent1"/>
-                        </a:effectRef>
-                        <a:fontRef idx="minor">
-                          <a:schemeClr val="lt1"/>
-                        </a:fontRef>
-                      </wps:style>
-                      <wps:txbx>
-                        <w:txbxContent>
-                          <w:p>
-                            <w:pPr>
-                              <w:jc w:val="center"/>
-                              <w:rPr>
-                                <w:sz w:val="28"/>
-                                <w:szCs w:val="28"/>
-                              </w:rPr>
-                            </w:pPr>
-                            <w:r>
-                              <w:rPr>
-                                <w:sz w:val="28"/>
-                                <w:szCs w:val="28"/>
-                              </w:rPr>
-                              <w:t>AngularJS web application</w:t>
-                            </w:r>
-                          </w:p>
-                          <w:p>
-                            <w:pPr>
-                              <w:jc w:val="center"/>
-                            </w:pPr>
-                          </w:p>
-                        </w:txbxContent>
-                      </wps:txbx>
-                      <wps:bodyPr rot="0" spcFirstLastPara="0" vertOverflow="overflow" horzOverflow="overflow" vert="horz" wrap="square" lIns="91440" tIns="45720" rIns="91440" bIns="45720" numCol="1" spcCol="0" rtlCol="0" fromWordArt="0" anchor="ctr" anchorCtr="0" forceAA="0" compatLnSpc="1">
-                        <a:prstTxWarp prst="textNoShape">
-                          <a:avLst/>
-                        </a:prstTxWarp>
-                        <a:noAutofit/>
-                      </wps:bodyPr>
-                    </wps:wsp>
-                  </a:graphicData>
-                </a:graphic>
-                <wp14:sizeRelH relativeFrom="margin">
-                  <wp14:pctWidth>0</wp14:pctWidth>
-                </wp14:sizeRelH>
-                <wp14:sizeRelV relativeFrom="margin">
-                  <wp14:pctHeight>0</wp14:pctHeight>
-                </wp14:sizeRelV>
-              </wp:anchor>
-            </w:drawing>
-          </mc:Choice>
-          <mc:Fallback>
-            <w:pict>
-              <v:shapetype w14:anchorId="70D97969" id="_x0000_t115" coordsize="21600,21600" o:spt="115" path="m,20465v810,317,1620,452,2397,725c3077,21325,3790,21417,4405,21597v1620,,2202,-180,2657,-272c7580,21280,8002,21010,8455,20917v422,-135,810,-405,1327,-542c10205,20150,10657,19967,11080,19742v517,-182,970,-407,1425,-590c13087,19017,13605,18745,14255,18610v615,-180,1262,-318,1942,-408c16975,18202,17785,18022,18595,18022r,-1670l19192,16252r808,l20000,14467r722,-75l21597,14392,21597,,2972,r,1815l1532,1815r,1860l,3675,,20465xem1532,3675nfl18595,3675r,12677em2972,1815nfl20000,1815r,12652e">
-                <v:stroke joinstyle="miter"/>
-                <v:path o:extrusionok="f" o:connecttype="custom" o:connectlocs="10800,0;0,10800;10800,19890;21600,10800" textboxrect="0,3675,18595,18022"/>
-              </v:shapetype>
-              <v:shape id="Flowchart: Multidocument 18" o:spid="_x0000_s1028" type="#_x0000_t115" style="position:absolute;margin-left:411pt;margin-top:121.5pt;width:101.5pt;height:88.5pt;z-index:251666432;visibility:visible;mso-wrap-style:square;mso-width-percent:0;mso-height-percent:0;mso-wrap-distance-left:9pt;mso-wrap-distance-top:0;mso-wrap-distance-right:9pt;mso-wrap-distance-bottom:0;mso-position-horizontal:absolute;mso-position-horizontal-relative:text;mso-position-vertical:absolute;mso-position-vertical-relative:text;mso-width-percent:0;mso-height-percent:0;mso-width-relative:margin;mso-height-relative:margin;v-text-anchor:middle" o:gfxdata="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" fillcolor="#4472c4 [3204]" strokecolor="#1f3763 [1604]" strokeweight="1pt">
-                <v:textbox>
-                  <w:txbxContent>
-                    <w:p>
-                      <w:pPr>
-                        <w:jc w:val="center"/>
-                        <w:rPr>
-                          <w:sz w:val="28"/>
-                          <w:szCs w:val="28"/>
-                        </w:rPr>
-                      </w:pPr>
-                      <w:r>
-                        <w:rPr>
-                          <w:sz w:val="28"/>
-                          <w:szCs w:val="28"/>
-                        </w:rPr>
-                        <w:t>AngularJS web application</w:t>
-                      </w:r>
-                    </w:p>
-                    <w:p>
-                      <w:pPr>
-                        <w:jc w:val="center"/>
-                      </w:pPr>
-                    </w:p>
-                  </w:txbxContent>
-                </v:textbox>
-              </v:shape>
-            </w:pict>
-          </mc:Fallback>
-        </mc:AlternateContent>
-      </w:r>
-      <w:r>
-        <w:rPr>
-          <w:noProof/>
-        </w:rPr>
-        <mc:AlternateContent>
-          <mc:Choice Requires="wps">
-            <w:drawing>
-              <wp:anchor distT="0" distB="0" distL="114300" distR="114300" simplePos="0" relativeHeight="251665408" behindDoc="0" locked="0" layoutInCell="1" allowOverlap="1" wp14:anchorId="1A60B956" wp14:editId="12F0AD83">
-                <wp:simplePos x="0" y="0"/>
-                <wp:positionH relativeFrom="column">
-                  <wp:posOffset>1422718</wp:posOffset>
-                </wp:positionH>
-                <wp:positionV relativeFrom="paragraph">
-                  <wp:posOffset>2081849</wp:posOffset>
-                </wp:positionV>
-                <wp:extent cx="675325" cy="1465900"/>
-                <wp:effectExtent l="4763" t="0" r="15557" b="34608"/>
-                <wp:wrapNone/>
-                <wp:docPr id="7" name="Arrow: Pentagon 7"/>
-                <wp:cNvGraphicFramePr/>
-                <a:graphic xmlns:a="http://schemas.openxmlformats.org/drawingml/2006/main">
-                  <a:graphicData uri="http://schemas.microsoft.com/office/word/2010/wordprocessingShape">
-                    <wps:wsp>
-                      <wps:cNvSpPr/>
-                      <wps:spPr>
-                        <a:xfrm rot="16200000" flipH="1">
-                          <a:off x="0" y="0"/>
-                          <a:ext cx="675325" cy="1465900"/>
-                        </a:xfrm>
-                        <a:prstGeom prst="homePlate">
-                          <a:avLst>
-                            <a:gd name="adj" fmla="val 67354"/>
-                          </a:avLst>
-                        </a:prstGeom>
-                        <a:gradFill flip="none" rotWithShape="1">
-                          <a:gsLst>
-                            <a:gs pos="0">
-                              <a:schemeClr val="bg1">
-                                <a:shade val="30000"/>
-                                <a:satMod val="115000"/>
-                              </a:schemeClr>
-                            </a:gs>
-                            <a:gs pos="50000">
-                              <a:schemeClr val="bg1">
-                                <a:shade val="67500"/>
-                                <a:satMod val="115000"/>
-                              </a:schemeClr>
-                            </a:gs>
-                            <a:gs pos="100000">
-                              <a:schemeClr val="bg1">
-                                <a:shade val="100000"/>
-                                <a:satMod val="115000"/>
-                              </a:schemeClr>
-                            </a:gs>
-                          </a:gsLst>
-                          <a:lin ang="18900000" scaled="1"/>
-                          <a:tileRect/>
-                        </a:gradFill>
-                      </wps:spPr>
-                      <wps:style>
-                        <a:lnRef idx="2">
-                          <a:schemeClr val="accent1">
-                            <a:shade val="50000"/>
-                          </a:schemeClr>
-                        </a:lnRef>
-                        <a:fillRef idx="1">
-                          <a:schemeClr val="accent1"/>
-                        </a:fillRef>
-                        <a:effectRef idx="0">
-                          <a:schemeClr val="accent1"/>
-                        </a:effectRef>
-                        <a:fontRef idx="minor">
-                          <a:schemeClr val="lt1"/>
-                        </a:fontRef>
-                      </wps:style>
-                      <wps:txbx>
-                        <w:txbxContent>
-                          <w:p>
-                            <w:pPr>
-                              <w:jc w:val="center"/>
-                              <w:rPr>
-                                <w:color w:val="000000" w:themeColor="text1"/>
-                                <w:sz w:val="32"/>
-                                <w:szCs w:val="32"/>
-                              </w:rPr>
-                            </w:pPr>
-                            <w:r>
-                              <w:rPr>
-                                <w:color w:val="000000" w:themeColor="text1"/>
-                                <w:sz w:val="32"/>
-                                <w:szCs w:val="32"/>
-                              </w:rPr>
-                              <w:t>Export</w:t>
-                            </w:r>
-                          </w:p>
-                        </w:txbxContent>
-                      </wps:txbx>
-                      <wps:bodyPr rot="0" spcFirstLastPara="0" vertOverflow="overflow" horzOverflow="overflow" vert="vert" wrap="square" lIns="91440" tIns="45720" rIns="91440" bIns="45720" numCol="1" spcCol="0" rtlCol="0" fromWordArt="0" anchor="ctr" anchorCtr="0" forceAA="0" compatLnSpc="1">
-                        <a:prstTxWarp prst="textNoShape">
-                          <a:avLst/>
-                        </a:prstTxWarp>
-                        <a:noAutofit/>
-                      </wps:bodyPr>
-                    </wps:wsp>
-                  </a:graphicData>
-                </a:graphic>
-                <wp14:sizeRelH relativeFrom="margin">
-                  <wp14:pctWidth>0</wp14:pctWidth>
-                </wp14:sizeRelH>
-                <wp14:sizeRelV relativeFrom="margin">
-                  <wp14:pctHeight>0</wp14:pctHeight>
-                </wp14:sizeRelV>
-              </wp:anchor>
-            </w:drawing>
-          </mc:Choice>
-          <mc:Fallback>
-            <w:pict>
-              <v:shapetype w14:anchorId="1A60B956" id="_x0000_t15" coordsize="21600,21600" o:spt="15" adj="16200" path="m@0,l,,,21600@0,21600,21600,10800xe">
-                <v:stroke joinstyle="miter"/>
-                <v:formulas>
-                  <v:f eqn="val #0"/>
-                  <v:f eqn="prod #0 1 2"/>
-                </v:formulas>
-                <v:path gradientshapeok="t" o:connecttype="custom" o:connectlocs="@1,0;0,10800;@1,21600;21600,10800" o:connectangles="270,180,90,0" textboxrect="0,0,10800,21600;0,0,16200,21600;0,0,21600,21600"/>
-                <v:handles>
-                  <v:h position="#0,topLeft" xrange="0,21600"/>
-                </v:handles>
-              </v:shapetype>
-              <v:shape id="Arrow: Pentagon 7" o:spid="_x0000_s1029" type="#_x0000_t15" style="position:absolute;margin-left:112.05pt;margin-top:163.95pt;width:53.2pt;height:115.45pt;rotation:90;flip:x;z-index:251665408;visibility:visible;mso-wrap-style:square;mso-width-percent:0;mso-height-percent:0;mso-wrap-distance-left:9pt;mso-wrap-distance-top:0;mso-wrap-distance-right:9pt;mso-wrap-distance-bottom:0;mso-position-horizontal:absolute;mso-position-horizontal-relative:text;mso-position-vertical:absolute;mso-position-vertical-relative:text;mso-width-percent:0;mso-height-percent:0;mso-width-relative:margin;mso-height-relative:margin;v-text-anchor:middle" o:gfxdata="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" adj="7052" fillcolor="#4c4c4c [972]" strokecolor="#1f3763 [1604]" strokeweight="1pt">
-                <v:fill color2="white [3212]" rotate="t" angle="135" colors="0 #959595;.5 #d6d6d6;1 white" focus="100%" type="gradient"/>
-                <v:textbox style="layout-flow:vertical">
-                  <w:txbxContent>
-                    <w:p>
-                      <w:pPr>
-                        <w:jc w:val="center"/>
-                        <w:rPr>
-                          <w:color w:val="000000" w:themeColor="text1"/>
-                          <w:sz w:val="32"/>
-                          <w:szCs w:val="32"/>
-                        </w:rPr>
-                      </w:pPr>
-                      <w:r>
-                        <w:rPr>
-                          <w:color w:val="000000" w:themeColor="text1"/>
-                          <w:sz w:val="32"/>
-                          <w:szCs w:val="32"/>
-                        </w:rPr>
-                        <w:t>Export</w:t>
-                      </w:r>
-                    </w:p>
-                  </w:txbxContent>
-                </v:textbox>
-              </v:shape>
-            </w:pict>
-          </mc:Fallback>
-        </mc:AlternateContent>
-      </w:r>
-      <w:r>
-        <w:rPr>
-          <w:noProof/>
-        </w:rPr>
-        <mc:AlternateContent>
-          <mc:Choice Requires="wps">
-            <w:drawing>
-              <wp:anchor distT="0" distB="0" distL="114300" distR="114300" simplePos="0" relativeHeight="251663360" behindDoc="0" locked="0" layoutInCell="1" allowOverlap="1" wp14:anchorId="60B6B51C" wp14:editId="42616B38">
-                <wp:simplePos x="0" y="0"/>
-                <wp:positionH relativeFrom="column">
-                  <wp:posOffset>6724650</wp:posOffset>
+                  <wp:posOffset>6721475</wp:posOffset>
                 </wp:positionH>
                 <wp:positionV relativeFrom="margin">
-                  <wp:align>bottom</wp:align>
+                  <wp:align>top</wp:align>
                 </wp:positionV>
-                <wp:extent cx="2361565" cy="6591300"/>
-                <wp:effectExtent l="0" t="0" r="19685" b="19050"/>
+                <wp:extent cx="2361565" cy="6600825"/>
+                <wp:effectExtent l="0" t="0" r="19685" b="28575"/>
                 <wp:wrapNone/>
                 <wp:docPr id="3" name="Rectangle 3"/>
                 <wp:cNvGraphicFramePr/>
@@ -601,7 +32,7 @@
                       <wps:spPr>
                         <a:xfrm>
                           <a:off x="0" y="0"/>
-                          <a:ext cx="2361565" cy="6591300"/>
+                          <a:ext cx="2361565" cy="6600825"/>
                         </a:xfrm>
                         <a:prstGeom prst="rect">
                           <a:avLst/>
@@ -864,7 +295,7 @@
           </mc:Choice>
           <mc:Fallback>
             <w:pict>
-              <v:rect w14:anchorId="60B6B51C" id="Rectangle 3" o:spid="_x0000_s1030" style="position:absolute;margin-left:529.5pt;margin-top:0;width:185.95pt;height:519pt;z-index:251663360;visibility:visible;mso-wrap-style:square;mso-width-percent:0;mso-height-percent:0;mso-wrap-distance-left:9pt;mso-wrap-distance-top:0;mso-wrap-distance-right:9pt;mso-wrap-distance-bottom:0;mso-position-horizontal:absolute;mso-position-horizontal-relative:text;mso-position-vertical:bottom;mso-position-vertical-relative:margin;mso-width-percent:0;mso-height-percent:0;mso-width-relative:margin;mso-height-relative:margin;v-text-anchor:middle" o:gfxdata="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" fillcolor="#977497" strokecolor="#1f3763 [1604]" strokeweight="1pt">
+              <v:rect w14:anchorId="60B6B51C" id="Rectangle 3" o:spid="_x0000_s1026" style="position:absolute;margin-left:529.25pt;margin-top:0;width:185.95pt;height:519.75pt;z-index:251663360;visibility:visible;mso-wrap-style:square;mso-width-percent:0;mso-height-percent:0;mso-wrap-distance-left:9pt;mso-wrap-distance-top:0;mso-wrap-distance-right:9pt;mso-wrap-distance-bottom:0;mso-position-horizontal:absolute;mso-position-horizontal-relative:text;mso-position-vertical:top;mso-position-vertical-relative:margin;mso-width-percent:0;mso-height-percent:0;mso-width-relative:margin;mso-height-relative:margin;v-text-anchor:middle" o:gfxdata="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" fillcolor="#977497" strokecolor="#1f3763 [1604]" strokeweight="1pt">
                 <v:fill color2="#ffc8ff" rotate="t" angle="135" colors="0 #977497;.5 #daa8da;1 #ffc8ff" focus="100%" type="gradient"/>
                 <v:textbox>
                   <w:txbxContent>
@@ -1065,6 +496,577 @@
                 </v:textbox>
                 <w10:wrap anchory="margin"/>
               </v:rect>
+            </w:pict>
+          </mc:Fallback>
+        </mc:AlternateContent>
+      </w:r>
+      <w:r>
+        <w:rPr>
+          <w:noProof/>
+        </w:rPr>
+        <mc:AlternateContent>
+          <mc:Choice Requires="wps">
+            <w:drawing>
+              <wp:anchor distT="0" distB="0" distL="114300" distR="114300" simplePos="0" relativeHeight="251667456" behindDoc="0" locked="0" layoutInCell="1" allowOverlap="1" wp14:anchorId="28A8D24B" wp14:editId="3D23677D">
+                <wp:simplePos x="0" y="0"/>
+                <wp:positionH relativeFrom="column">
+                  <wp:posOffset>4010025</wp:posOffset>
+                </wp:positionH>
+                <wp:positionV relativeFrom="paragraph">
+                  <wp:posOffset>3657600</wp:posOffset>
+                </wp:positionV>
+                <wp:extent cx="1790700" cy="1190625"/>
+                <wp:effectExtent l="0" t="0" r="38100" b="28575"/>
+                <wp:wrapNone/>
+                <wp:docPr id="19" name="Callout: Right Arrow 19"/>
+                <wp:cNvGraphicFramePr/>
+                <a:graphic xmlns:a="http://schemas.openxmlformats.org/drawingml/2006/main">
+                  <a:graphicData uri="http://schemas.microsoft.com/office/word/2010/wordprocessingShape">
+                    <wps:wsp>
+                      <wps:cNvSpPr/>
+                      <wps:spPr>
+                        <a:xfrm>
+                          <a:off x="0" y="0"/>
+                          <a:ext cx="1790700" cy="1190625"/>
+                        </a:xfrm>
+                        <a:prstGeom prst="rightArrowCallout">
+                          <a:avLst/>
+                        </a:prstGeom>
+                      </wps:spPr>
+                      <wps:style>
+                        <a:lnRef idx="2">
+                          <a:schemeClr val="accent1">
+                            <a:shade val="50000"/>
+                          </a:schemeClr>
+                        </a:lnRef>
+                        <a:fillRef idx="1">
+                          <a:schemeClr val="accent1"/>
+                        </a:fillRef>
+                        <a:effectRef idx="0">
+                          <a:schemeClr val="accent1"/>
+                        </a:effectRef>
+                        <a:fontRef idx="minor">
+                          <a:schemeClr val="lt1"/>
+                        </a:fontRef>
+                      </wps:style>
+                      <wps:txbx>
+                        <w:txbxContent>
+                          <w:p>
+                            <w:pPr>
+                              <w:jc w:val="center"/>
+                              <w:rPr>
+                                <w:sz w:val="28"/>
+                                <w:szCs w:val="28"/>
+                              </w:rPr>
+                            </w:pPr>
+                            <w:r>
+                              <w:rPr>
+                                <w:sz w:val="28"/>
+                                <w:szCs w:val="28"/>
+                              </w:rPr>
+                              <w:t xml:space="preserve">RIF and taxonomy web services </w:t>
+                            </w:r>
+                          </w:p>
+                        </w:txbxContent>
+                      </wps:txbx>
+                      <wps:bodyPr rot="0" spcFirstLastPara="0" vertOverflow="overflow" horzOverflow="overflow" vert="horz" wrap="square" lIns="91440" tIns="45720" rIns="91440" bIns="45720" numCol="1" spcCol="0" rtlCol="0" fromWordArt="0" anchor="ctr" anchorCtr="0" forceAA="0" compatLnSpc="1">
+                        <a:prstTxWarp prst="textNoShape">
+                          <a:avLst/>
+                        </a:prstTxWarp>
+                        <a:noAutofit/>
+                      </wps:bodyPr>
+                    </wps:wsp>
+                  </a:graphicData>
+                </a:graphic>
+                <wp14:sizeRelH relativeFrom="margin">
+                  <wp14:pctWidth>0</wp14:pctWidth>
+                </wp14:sizeRelH>
+                <wp14:sizeRelV relativeFrom="margin">
+                  <wp14:pctHeight>0</wp14:pctHeight>
+                </wp14:sizeRelV>
+              </wp:anchor>
+            </w:drawing>
+          </mc:Choice>
+          <mc:Fallback>
+            <w:pict>
+              <v:shapetype w14:anchorId="28A8D24B" id="_x0000_t78" coordsize="21600,21600" o:spt="78" adj="14400,5400,18000,8100" path="m,l,21600@0,21600@0@5@2@5@2@4,21600,10800@2@1@2@3@0@3@0,xe">
+                <v:stroke joinstyle="miter"/>
+                <v:formulas>
+                  <v:f eqn="val #0"/>
+                  <v:f eqn="val #1"/>
+                  <v:f eqn="val #2"/>
+                  <v:f eqn="val #3"/>
+                  <v:f eqn="sum 21600 0 #1"/>
+                  <v:f eqn="sum 21600 0 #3"/>
+                  <v:f eqn="prod #0 1 2"/>
+                </v:formulas>
+                <v:path o:connecttype="custom" o:connectlocs="@6,0;0,10800;@6,21600;21600,10800" o:connectangles="270,180,90,0" textboxrect="0,0,@0,21600"/>
+                <v:handles>
+                  <v:h position="#0,topLeft" xrange="0,@2"/>
+                  <v:h position="bottomRight,#1" yrange="0,@3"/>
+                  <v:h position="#2,#3" xrange="@0,21600" yrange="@1,10800"/>
+                </v:handles>
+              </v:shapetype>
+              <v:shape id="Callout: Right Arrow 19" o:spid="_x0000_s1027" type="#_x0000_t78" style="position:absolute;margin-left:315.75pt;margin-top:4in;width:141pt;height:93.75pt;z-index:251667456;visibility:visible;mso-wrap-style:square;mso-width-percent:0;mso-height-percent:0;mso-wrap-distance-left:9pt;mso-wrap-distance-top:0;mso-wrap-distance-right:9pt;mso-wrap-distance-bottom:0;mso-position-horizontal:absolute;mso-position-horizontal-relative:text;mso-position-vertical:absolute;mso-position-vertical-relative:text;mso-width-percent:0;mso-height-percent:0;mso-width-relative:margin;mso-height-relative:margin;v-text-anchor:middle" o:gfxdata="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" adj="14035,,18010" fillcolor="#4472c4 [3204]" strokecolor="#1f3763 [1604]" strokeweight="1pt">
+                <v:textbox>
+                  <w:txbxContent>
+                    <w:p>
+                      <w:pPr>
+                        <w:jc w:val="center"/>
+                        <w:rPr>
+                          <w:sz w:val="28"/>
+                          <w:szCs w:val="28"/>
+                        </w:rPr>
+                      </w:pPr>
+                      <w:r>
+                        <w:rPr>
+                          <w:sz w:val="28"/>
+                          <w:szCs w:val="28"/>
+                        </w:rPr>
+                        <w:t xml:space="preserve">RIF and taxonomy web services </w:t>
+                      </w:r>
+                    </w:p>
+                  </w:txbxContent>
+                </v:textbox>
+              </v:shape>
+            </w:pict>
+          </mc:Fallback>
+        </mc:AlternateContent>
+      </w:r>
+      <w:r>
+        <w:rPr>
+          <w:noProof/>
+        </w:rPr>
+        <mc:AlternateContent>
+          <mc:Choice Requires="wps">
+            <w:drawing>
+              <wp:anchor distT="0" distB="0" distL="114300" distR="114300" simplePos="0" relativeHeight="251664384" behindDoc="0" locked="0" layoutInCell="1" allowOverlap="1" wp14:anchorId="7EF1EB4A" wp14:editId="493CC18F">
+                <wp:simplePos x="0" y="0"/>
+                <wp:positionH relativeFrom="margin">
+                  <wp:posOffset>7086600</wp:posOffset>
+                </wp:positionH>
+                <wp:positionV relativeFrom="paragraph">
+                  <wp:posOffset>1866900</wp:posOffset>
+                </wp:positionV>
+                <wp:extent cx="1771650" cy="4476750"/>
+                <wp:effectExtent l="0" t="0" r="19050" b="19050"/>
+                <wp:wrapNone/>
+                <wp:docPr id="6" name="Flowchart: Magnetic Disk 6"/>
+                <wp:cNvGraphicFramePr/>
+                <a:graphic xmlns:a="http://schemas.openxmlformats.org/drawingml/2006/main">
+                  <a:graphicData uri="http://schemas.microsoft.com/office/word/2010/wordprocessingShape">
+                    <wps:wsp>
+                      <wps:cNvSpPr/>
+                      <wps:spPr>
+                        <a:xfrm>
+                          <a:off x="0" y="0"/>
+                          <a:ext cx="1771650" cy="4476750"/>
+                        </a:xfrm>
+                        <a:prstGeom prst="flowChartMagneticDisk">
+                          <a:avLst/>
+                        </a:prstGeom>
+                      </wps:spPr>
+                      <wps:style>
+                        <a:lnRef idx="2">
+                          <a:schemeClr val="accent1">
+                            <a:shade val="50000"/>
+                          </a:schemeClr>
+                        </a:lnRef>
+                        <a:fillRef idx="1">
+                          <a:schemeClr val="accent1"/>
+                        </a:fillRef>
+                        <a:effectRef idx="0">
+                          <a:schemeClr val="accent1"/>
+                        </a:effectRef>
+                        <a:fontRef idx="minor">
+                          <a:schemeClr val="lt1"/>
+                        </a:fontRef>
+                      </wps:style>
+                      <wps:txbx>
+                        <w:txbxContent>
+                          <w:p>
+                            <w:pPr>
+                              <w:jc w:val="center"/>
+                              <w:rPr>
+                                <w:sz w:val="28"/>
+                                <w:szCs w:val="28"/>
+                              </w:rPr>
+                            </w:pPr>
+                            <w:r>
+                              <w:rPr>
+                                <w:sz w:val="28"/>
+                                <w:szCs w:val="28"/>
+                              </w:rPr>
+                              <w:t>PostgreSQL/PostGIS 9.3+; 10</w:t>
+                            </w:r>
+                          </w:p>
+                          <w:p>
+                            <w:pPr>
+                              <w:jc w:val="center"/>
+                              <w:rPr>
+                                <w:sz w:val="28"/>
+                                <w:szCs w:val="28"/>
+                              </w:rPr>
+                            </w:pPr>
+                            <w:r>
+                              <w:rPr>
+                                <w:sz w:val="28"/>
+                                <w:szCs w:val="28"/>
+                              </w:rPr>
+                              <w:t>SQL Server 2012; 2016 recommended</w:t>
+                            </w:r>
+                          </w:p>
+                        </w:txbxContent>
+                      </wps:txbx>
+                      <wps:bodyPr rot="0" spcFirstLastPara="0" vertOverflow="overflow" horzOverflow="overflow" vert="horz" wrap="square" lIns="91440" tIns="45720" rIns="91440" bIns="45720" numCol="1" spcCol="0" rtlCol="0" fromWordArt="0" anchor="ctr" anchorCtr="0" forceAA="0" compatLnSpc="1">
+                        <a:prstTxWarp prst="textNoShape">
+                          <a:avLst/>
+                        </a:prstTxWarp>
+                        <a:noAutofit/>
+                      </wps:bodyPr>
+                    </wps:wsp>
+                  </a:graphicData>
+                </a:graphic>
+                <wp14:sizeRelH relativeFrom="margin">
+                  <wp14:pctWidth>0</wp14:pctWidth>
+                </wp14:sizeRelH>
+                <wp14:sizeRelV relativeFrom="margin">
+                  <wp14:pctHeight>0</wp14:pctHeight>
+                </wp14:sizeRelV>
+              </wp:anchor>
+            </w:drawing>
+          </mc:Choice>
+          <mc:Fallback>
+            <w:pict>
+              <v:shapetype w14:anchorId="7EF1EB4A" id="_x0000_t132" coordsize="21600,21600" o:spt="132" path="m10800,qx,3391l,18209qy10800,21600,21600,18209l21600,3391qy10800,xem,3391nfqy10800,6782,21600,3391e">
+                <v:path o:extrusionok="f" gradientshapeok="t" o:connecttype="custom" o:connectlocs="10800,6782;10800,0;0,10800;10800,21600;21600,10800" o:connectangles="270,270,180,90,0" textboxrect="0,6782,21600,18209"/>
+              </v:shapetype>
+              <v:shape id="Flowchart: Magnetic Disk 6" o:spid="_x0000_s1028" type="#_x0000_t132" style="position:absolute;margin-left:558pt;margin-top:147pt;width:139.5pt;height:352.5pt;z-index:251664384;visibility:visible;mso-wrap-style:square;mso-width-percent:0;mso-height-percent:0;mso-wrap-distance-left:9pt;mso-wrap-distance-top:0;mso-wrap-distance-right:9pt;mso-wrap-distance-bottom:0;mso-position-horizontal:absolute;mso-position-horizontal-relative:margin;mso-position-vertical:absolute;mso-position-vertical-relative:text;mso-width-percent:0;mso-height-percent:0;mso-width-relative:margin;mso-height-relative:margin;v-text-anchor:middle" o:gfxdata="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" fillcolor="#4472c4 [3204]" strokecolor="#1f3763 [1604]" strokeweight="1pt">
+                <v:stroke joinstyle="miter"/>
+                <v:textbox>
+                  <w:txbxContent>
+                    <w:p>
+                      <w:pPr>
+                        <w:jc w:val="center"/>
+                        <w:rPr>
+                          <w:sz w:val="28"/>
+                          <w:szCs w:val="28"/>
+                        </w:rPr>
+                      </w:pPr>
+                      <w:r>
+                        <w:rPr>
+                          <w:sz w:val="28"/>
+                          <w:szCs w:val="28"/>
+                        </w:rPr>
+                        <w:t>PostgreSQL/PostGIS 9.3+; 10</w:t>
+                      </w:r>
+                    </w:p>
+                    <w:p>
+                      <w:pPr>
+                        <w:jc w:val="center"/>
+                        <w:rPr>
+                          <w:sz w:val="28"/>
+                          <w:szCs w:val="28"/>
+                        </w:rPr>
+                      </w:pPr>
+                      <w:r>
+                        <w:rPr>
+                          <w:sz w:val="28"/>
+                          <w:szCs w:val="28"/>
+                        </w:rPr>
+                        <w:t>SQL Server 2012; 2016 recommended</w:t>
+                      </w:r>
+                    </w:p>
+                  </w:txbxContent>
+                </v:textbox>
+                <w10:wrap anchorx="margin"/>
+              </v:shape>
+            </w:pict>
+          </mc:Fallback>
+        </mc:AlternateContent>
+      </w:r>
+      <w:r>
+        <w:rPr>
+          <w:noProof/>
+        </w:rPr>
+        <mc:AlternateContent>
+          <mc:Choice Requires="wps">
+            <w:drawing>
+              <wp:anchor distT="0" distB="0" distL="114300" distR="114300" simplePos="0" relativeHeight="251666432" behindDoc="0" locked="0" layoutInCell="1" allowOverlap="1" wp14:anchorId="70D97969" wp14:editId="003D091D">
+                <wp:simplePos x="0" y="0"/>
+                <wp:positionH relativeFrom="column">
+                  <wp:posOffset>5219700</wp:posOffset>
+                </wp:positionH>
+                <wp:positionV relativeFrom="paragraph">
+                  <wp:posOffset>1543050</wp:posOffset>
+                </wp:positionV>
+                <wp:extent cx="1289050" cy="1123950"/>
+                <wp:effectExtent l="0" t="0" r="25400" b="19050"/>
+                <wp:wrapNone/>
+                <wp:docPr id="18" name="Flowchart: Multidocument 18"/>
+                <wp:cNvGraphicFramePr/>
+                <a:graphic xmlns:a="http://schemas.openxmlformats.org/drawingml/2006/main">
+                  <a:graphicData uri="http://schemas.microsoft.com/office/word/2010/wordprocessingShape">
+                    <wps:wsp>
+                      <wps:cNvSpPr/>
+                      <wps:spPr>
+                        <a:xfrm>
+                          <a:off x="0" y="0"/>
+                          <a:ext cx="1289050" cy="1123950"/>
+                        </a:xfrm>
+                        <a:prstGeom prst="flowChartMultidocument">
+                          <a:avLst/>
+                        </a:prstGeom>
+                      </wps:spPr>
+                      <wps:style>
+                        <a:lnRef idx="2">
+                          <a:schemeClr val="accent1">
+                            <a:shade val="50000"/>
+                          </a:schemeClr>
+                        </a:lnRef>
+                        <a:fillRef idx="1">
+                          <a:schemeClr val="accent1"/>
+                        </a:fillRef>
+                        <a:effectRef idx="0">
+                          <a:schemeClr val="accent1"/>
+                        </a:effectRef>
+                        <a:fontRef idx="minor">
+                          <a:schemeClr val="lt1"/>
+                        </a:fontRef>
+                      </wps:style>
+                      <wps:txbx>
+                        <w:txbxContent>
+                          <w:p>
+                            <w:pPr>
+                              <w:jc w:val="center"/>
+                              <w:rPr>
+                                <w:sz w:val="28"/>
+                                <w:szCs w:val="28"/>
+                              </w:rPr>
+                            </w:pPr>
+                            <w:r>
+                              <w:rPr>
+                                <w:sz w:val="28"/>
+                                <w:szCs w:val="28"/>
+                              </w:rPr>
+                              <w:t>AngularJS web application</w:t>
+                            </w:r>
+                          </w:p>
+                          <w:p>
+                            <w:pPr>
+                              <w:jc w:val="center"/>
+                            </w:pPr>
+                          </w:p>
+                        </w:txbxContent>
+                      </wps:txbx>
+                      <wps:bodyPr rot="0" spcFirstLastPara="0" vertOverflow="overflow" horzOverflow="overflow" vert="horz" wrap="square" lIns="91440" tIns="45720" rIns="91440" bIns="45720" numCol="1" spcCol="0" rtlCol="0" fromWordArt="0" anchor="ctr" anchorCtr="0" forceAA="0" compatLnSpc="1">
+                        <a:prstTxWarp prst="textNoShape">
+                          <a:avLst/>
+                        </a:prstTxWarp>
+                        <a:noAutofit/>
+                      </wps:bodyPr>
+                    </wps:wsp>
+                  </a:graphicData>
+                </a:graphic>
+                <wp14:sizeRelH relativeFrom="margin">
+                  <wp14:pctWidth>0</wp14:pctWidth>
+                </wp14:sizeRelH>
+                <wp14:sizeRelV relativeFrom="margin">
+                  <wp14:pctHeight>0</wp14:pctHeight>
+                </wp14:sizeRelV>
+              </wp:anchor>
+            </w:drawing>
+          </mc:Choice>
+          <mc:Fallback>
+            <w:pict>
+              <v:shapetype w14:anchorId="70D97969" id="_x0000_t115" coordsize="21600,21600" o:spt="115" path="m,20465v810,317,1620,452,2397,725c3077,21325,3790,21417,4405,21597v1620,,2202,-180,2657,-272c7580,21280,8002,21010,8455,20917v422,-135,810,-405,1327,-542c10205,20150,10657,19967,11080,19742v517,-182,970,-407,1425,-590c13087,19017,13605,18745,14255,18610v615,-180,1262,-318,1942,-408c16975,18202,17785,18022,18595,18022r,-1670l19192,16252r808,l20000,14467r722,-75l21597,14392,21597,,2972,r,1815l1532,1815r,1860l,3675,,20465xem1532,3675nfl18595,3675r,12677em2972,1815nfl20000,1815r,12652e">
+                <v:stroke joinstyle="miter"/>
+                <v:path o:extrusionok="f" o:connecttype="custom" o:connectlocs="10800,0;0,10800;10800,19890;21600,10800" textboxrect="0,3675,18595,18022"/>
+              </v:shapetype>
+              <v:shape id="Flowchart: Multidocument 18" o:spid="_x0000_s1029" type="#_x0000_t115" style="position:absolute;margin-left:411pt;margin-top:121.5pt;width:101.5pt;height:88.5pt;z-index:251666432;visibility:visible;mso-wrap-style:square;mso-width-percent:0;mso-height-percent:0;mso-wrap-distance-left:9pt;mso-wrap-distance-top:0;mso-wrap-distance-right:9pt;mso-wrap-distance-bottom:0;mso-position-horizontal:absolute;mso-position-horizontal-relative:text;mso-position-vertical:absolute;mso-position-vertical-relative:text;mso-width-percent:0;mso-height-percent:0;mso-width-relative:margin;mso-height-relative:margin;v-text-anchor:middle" o:gfxdata="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" fillcolor="#4472c4 [3204]" strokecolor="#1f3763 [1604]" strokeweight="1pt">
+                <v:textbox>
+                  <w:txbxContent>
+                    <w:p>
+                      <w:pPr>
+                        <w:jc w:val="center"/>
+                        <w:rPr>
+                          <w:sz w:val="28"/>
+                          <w:szCs w:val="28"/>
+                        </w:rPr>
+                      </w:pPr>
+                      <w:r>
+                        <w:rPr>
+                          <w:sz w:val="28"/>
+                          <w:szCs w:val="28"/>
+                        </w:rPr>
+                        <w:t>AngularJS web application</w:t>
+                      </w:r>
+                    </w:p>
+                    <w:p>
+                      <w:pPr>
+                        <w:jc w:val="center"/>
+                      </w:pPr>
+                    </w:p>
+                  </w:txbxContent>
+                </v:textbox>
+              </v:shape>
+            </w:pict>
+          </mc:Fallback>
+        </mc:AlternateContent>
+      </w:r>
+      <w:r>
+        <w:rPr>
+          <w:noProof/>
+        </w:rPr>
+        <mc:AlternateContent>
+          <mc:Choice Requires="wps">
+            <w:drawing>
+              <wp:anchor distT="0" distB="0" distL="114300" distR="114300" simplePos="0" relativeHeight="251665408" behindDoc="0" locked="0" layoutInCell="1" allowOverlap="1" wp14:anchorId="1A60B956" wp14:editId="30D4AE72">
+                <wp:simplePos x="0" y="0"/>
+                <wp:positionH relativeFrom="column">
+                  <wp:posOffset>1422718</wp:posOffset>
+                </wp:positionH>
+                <wp:positionV relativeFrom="paragraph">
+                  <wp:posOffset>2081849</wp:posOffset>
+                </wp:positionV>
+                <wp:extent cx="675325" cy="1465900"/>
+                <wp:effectExtent l="4763" t="0" r="15557" b="34608"/>
+                <wp:wrapNone/>
+                <wp:docPr id="7" name="Arrow: Pentagon 7"/>
+                <wp:cNvGraphicFramePr/>
+                <a:graphic xmlns:a="http://schemas.openxmlformats.org/drawingml/2006/main">
+                  <a:graphicData uri="http://schemas.microsoft.com/office/word/2010/wordprocessingShape">
+                    <wps:wsp>
+                      <wps:cNvSpPr/>
+                      <wps:spPr>
+                        <a:xfrm rot="16200000" flipH="1">
+                          <a:off x="0" y="0"/>
+                          <a:ext cx="675325" cy="1465900"/>
+                        </a:xfrm>
+                        <a:prstGeom prst="homePlate">
+                          <a:avLst>
+                            <a:gd name="adj" fmla="val 67354"/>
+                          </a:avLst>
+                        </a:prstGeom>
+                        <a:gradFill flip="none" rotWithShape="1">
+                          <a:gsLst>
+                            <a:gs pos="0">
+                              <a:schemeClr val="bg1">
+                                <a:shade val="30000"/>
+                                <a:satMod val="115000"/>
+                              </a:schemeClr>
+                            </a:gs>
+                            <a:gs pos="50000">
+                              <a:schemeClr val="bg1">
+                                <a:shade val="67500"/>
+                                <a:satMod val="115000"/>
+                              </a:schemeClr>
+                            </a:gs>
+                            <a:gs pos="100000">
+                              <a:schemeClr val="bg1">
+                                <a:shade val="100000"/>
+                                <a:satMod val="115000"/>
+                              </a:schemeClr>
+                            </a:gs>
+                          </a:gsLst>
+                          <a:lin ang="18900000" scaled="1"/>
+                          <a:tileRect/>
+                        </a:gradFill>
+                      </wps:spPr>
+                      <wps:style>
+                        <a:lnRef idx="2">
+                          <a:schemeClr val="accent1">
+                            <a:shade val="50000"/>
+                          </a:schemeClr>
+                        </a:lnRef>
+                        <a:fillRef idx="1">
+                          <a:schemeClr val="accent1"/>
+                        </a:fillRef>
+                        <a:effectRef idx="0">
+                          <a:schemeClr val="accent1"/>
+                        </a:effectRef>
+                        <a:fontRef idx="minor">
+                          <a:schemeClr val="lt1"/>
+                        </a:fontRef>
+                      </wps:style>
+                      <wps:txbx>
+                        <w:txbxContent>
+                          <w:p>
+                            <w:pPr>
+                              <w:jc w:val="center"/>
+                              <w:rPr>
+                                <w:color w:val="000000" w:themeColor="text1"/>
+                                <w:sz w:val="32"/>
+                                <w:szCs w:val="32"/>
+                              </w:rPr>
+                            </w:pPr>
+                            <w:r>
+                              <w:rPr>
+                                <w:color w:val="000000" w:themeColor="text1"/>
+                                <w:sz w:val="32"/>
+                                <w:szCs w:val="32"/>
+                              </w:rPr>
+                              <w:t>Export</w:t>
+                            </w:r>
+                          </w:p>
+                        </w:txbxContent>
+                      </wps:txbx>
+                      <wps:bodyPr rot="0" spcFirstLastPara="0" vertOverflow="overflow" horzOverflow="overflow" vert="vert" wrap="square" lIns="91440" tIns="45720" rIns="91440" bIns="45720" numCol="1" spcCol="0" rtlCol="0" fromWordArt="0" anchor="ctr" anchorCtr="0" forceAA="0" compatLnSpc="1">
+                        <a:prstTxWarp prst="textNoShape">
+                          <a:avLst/>
+                        </a:prstTxWarp>
+                        <a:noAutofit/>
+                      </wps:bodyPr>
+                    </wps:wsp>
+                  </a:graphicData>
+                </a:graphic>
+                <wp14:sizeRelH relativeFrom="margin">
+                  <wp14:pctWidth>0</wp14:pctWidth>
+                </wp14:sizeRelH>
+                <wp14:sizeRelV relativeFrom="margin">
+                  <wp14:pctHeight>0</wp14:pctHeight>
+                </wp14:sizeRelV>
+              </wp:anchor>
+            </w:drawing>
+          </mc:Choice>
+          <mc:Fallback>
+            <w:pict>
+              <v:shapetype w14:anchorId="1A60B956" id="_x0000_t15" coordsize="21600,21600" o:spt="15" adj="16200" path="m@0,l,,,21600@0,21600,21600,10800xe">
+                <v:stroke joinstyle="miter"/>
+                <v:formulas>
+                  <v:f eqn="val #0"/>
+                  <v:f eqn="prod #0 1 2"/>
+                </v:formulas>
+                <v:path gradientshapeok="t" o:connecttype="custom" o:connectlocs="@1,0;0,10800;@1,21600;21600,10800" o:connectangles="270,180,90,0" textboxrect="0,0,10800,21600;0,0,16200,21600;0,0,21600,21600"/>
+                <v:handles>
+                  <v:h position="#0,topLeft" xrange="0,21600"/>
+                </v:handles>
+              </v:shapetype>
+              <v:shape id="Arrow: Pentagon 7" o:spid="_x0000_s1030" type="#_x0000_t15" style="position:absolute;margin-left:112.05pt;margin-top:163.95pt;width:53.2pt;height:115.45pt;rotation:90;flip:x;z-index:251665408;visibility:visible;mso-wrap-style:square;mso-width-percent:0;mso-height-percent:0;mso-wrap-distance-left:9pt;mso-wrap-distance-top:0;mso-wrap-distance-right:9pt;mso-wrap-distance-bottom:0;mso-position-horizontal:absolute;mso-position-horizontal-relative:text;mso-position-vertical:absolute;mso-position-vertical-relative:text;mso-width-percent:0;mso-height-percent:0;mso-width-relative:margin;mso-height-relative:margin;v-text-anchor:middle" o:gfxdata="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" adj="7052" fillcolor="#4c4c4c [972]" strokecolor="#1f3763 [1604]" strokeweight="1pt">
+                <v:fill color2="white [3212]" rotate="t" angle="135" colors="0 #959595;.5 #d6d6d6;1 white" focus="100%" type="gradient"/>
+                <v:textbox style="layout-flow:vertical">
+                  <w:txbxContent>
+                    <w:p>
+                      <w:pPr>
+                        <w:jc w:val="center"/>
+                        <w:rPr>
+                          <w:color w:val="000000" w:themeColor="text1"/>
+                          <w:sz w:val="32"/>
+                          <w:szCs w:val="32"/>
+                        </w:rPr>
+                      </w:pPr>
+                      <w:r>
+                        <w:rPr>
+                          <w:color w:val="000000" w:themeColor="text1"/>
+                          <w:sz w:val="32"/>
+                          <w:szCs w:val="32"/>
+                        </w:rPr>
+                        <w:t>Export</w:t>
+                      </w:r>
+                    </w:p>
+                  </w:txbxContent>
+                </v:textbox>
+              </v:shape>
             </w:pict>
           </mc:Fallback>
         </mc:AlternateContent>
@@ -1700,17 +1702,7 @@
                                 <w:sz w:val="28"/>
                                 <w:szCs w:val="28"/>
                               </w:rPr>
-                              <w:t>Web browse</w:t>
-                            </w:r>
-                            <w:bookmarkStart w:id="0" w:name="_GoBack"/>
-                            <w:r>
-                              <w:rPr>
-                                <w:b/>
-                                <w:color w:val="000000" w:themeColor="text1"/>
-                                <w:sz w:val="28"/>
-                                <w:szCs w:val="28"/>
-                              </w:rPr>
-                              <w:t>r; angular</w:t>
+                              <w:t>Web browser; angular</w:t>
                             </w:r>
                           </w:p>
                           <w:p>
@@ -1722,6 +1714,9 @@
                               </w:rPr>
                             </w:pPr>
                             <w:r>
+                              <w:rPr>
+                                <w:noProof/>
+                              </w:rPr>
                               <w:drawing>
                                 <wp:inline distT="0" distB="0" distL="0" distR="0" wp14:anchorId="293C539F" wp14:editId="0F6D0EFE">
                                   <wp:extent cx="3090965" cy="1658302"/>
@@ -1934,7 +1929,6 @@
                               </w:rPr>
                             </w:pPr>
                           </w:p>
-                          <w:bookmarkEnd w:id="0"/>
                           <w:p>
                             <w:pPr>
                               <w:jc w:val="center"/>
@@ -2007,17 +2001,7 @@
                           <w:sz w:val="28"/>
                           <w:szCs w:val="28"/>
                         </w:rPr>
-                        <w:t>Web browse</w:t>
-                      </w:r>
-                      <w:bookmarkStart w:id="1" w:name="_GoBack"/>
-                      <w:r>
-                        <w:rPr>
-                          <w:b/>
-                          <w:color w:val="000000" w:themeColor="text1"/>
-                          <w:sz w:val="28"/>
-                          <w:szCs w:val="28"/>
-                        </w:rPr>
-                        <w:t>r; angular</w:t>
+                        <w:t>Web browser; angular</w:t>
                       </w:r>
                     </w:p>
                     <w:p>
@@ -2029,6 +2013,9 @@
                         </w:rPr>
                       </w:pPr>
                       <w:r>
+                        <w:rPr>
+                          <w:noProof/>
+                        </w:rPr>
                         <w:drawing>
                           <wp:inline distT="0" distB="0" distL="0" distR="0" wp14:anchorId="293C539F" wp14:editId="0F6D0EFE">
                             <wp:extent cx="3090965" cy="1658302"/>
@@ -2241,7 +2228,6 @@
                         </w:rPr>
                       </w:pPr>
                     </w:p>
-                    <w:bookmarkEnd w:id="1"/>
                     <w:p>
                       <w:pPr>
                         <w:jc w:val="center"/>
@@ -8867,7 +8853,7 @@
 </file>
 
 <file path=customXml/itemProps1.xml><?xml version="1.0" encoding="utf-8"?>
-<ds:datastoreItem xmlns:ds="http://schemas.openxmlformats.org/officeDocument/2006/customXml" ds:itemID="{E8117036-0004-4CAC-9328-6D8F7E1099AC}">
+<ds:datastoreItem xmlns:ds="http://schemas.openxmlformats.org/officeDocument/2006/customXml" ds:itemID="{E2D792B0-A1B9-438C-A5B6-D8B92DB701B5}">
   <ds:schemaRefs>
     <ds:schemaRef ds:uri="http://schemas.openxmlformats.org/officeDocument/2006/bibliography"/>
   </ds:schemaRefs>

</xml_diff>